<commit_message>
clean up reactive agent code and comments
</commit_message>
<xml_diff>
--- a/StateBasedAgent/Guide.docx
+++ b/StateBasedAgent/Guide.docx
@@ -1212,13 +1212,6 @@
         </w:rPr>
         <w:t>: A state pattern is implemented in which each concrete state has a HashMap to map environment states to actions, and environment states to next states. Each concrete state is a singleton. On each tick, the environment is discretized and used as a key to obtain the action to perform and the next state to fetch.</w:t>
       </w:r>
-    </w:p>
-    <w:p>
-      <w:pPr>
-        <w:rPr>
-          <w:lang w:val="en-US"/>
-        </w:rPr>
-      </w:pPr>
     </w:p>
     <w:sectPr>
       <w:headerReference w:type="default" r:id="rId7"/>

</xml_diff>